<commit_message>
One last look before we send to elroy via diana
</commit_message>
<xml_diff>
--- a/Kids Cadence Modeling Techniques post-Diana.docx
+++ b/Kids Cadence Modeling Techniques post-Diana.docx
@@ -585,23 +585,127 @@
           <w:szCs w:val="24"/>
         </w:rPr>
         <w:lastRenderedPageBreak/>
-        <w:t xml:space="preserve">The available independent variables were checked for linear dependencies using </w:t>
-      </w:r>
-      <w:r>
-        <w:rPr>
-          <w:rFonts w:ascii="Times New Roman" w:hAnsi="Times New Roman" w:cs="Times New Roman"/>
-          <w:sz w:val="24"/>
-          <w:szCs w:val="24"/>
-        </w:rPr>
-        <w:t xml:space="preserve"> </w:t>
-      </w:r>
-      <w:r>
-        <w:rPr>
-          <w:rFonts w:ascii="Times New Roman" w:hAnsi="Times New Roman" w:cs="Times New Roman"/>
-          <w:sz w:val="24"/>
-          <w:szCs w:val="24"/>
-        </w:rPr>
-        <w:t xml:space="preserve">STATE WHAT YOU DID TO FIND THE COLINEARITIES </w:t>
+        <w:t>Using the ‘</w:t>
+      </w:r>
+      <w:r>
+        <w:rPr>
+          <w:rFonts w:ascii="Times New Roman" w:hAnsi="Times New Roman" w:cs="Times New Roman"/>
+          <w:sz w:val="24"/>
+          <w:szCs w:val="24"/>
+        </w:rPr>
+        <w:t>findLinearCombos</w:t>
+      </w:r>
+      <w:r>
+        <w:rPr>
+          <w:rFonts w:ascii="Times New Roman" w:hAnsi="Times New Roman" w:cs="Times New Roman"/>
+          <w:sz w:val="24"/>
+          <w:szCs w:val="24"/>
+        </w:rPr>
+        <w:t xml:space="preserve">’ command from the “CARET” package in R </w:t>
+      </w:r>
+      <w:r>
+        <w:rPr>
+          <w:rFonts w:ascii="Times New Roman" w:hAnsi="Times New Roman" w:cs="Times New Roman"/>
+          <w:sz w:val="24"/>
+          <w:szCs w:val="24"/>
+        </w:rPr>
+        <w:t>(</w:t>
+      </w:r>
+      <w:r>
+        <w:rPr>
+          <w:rFonts w:ascii="Times New Roman" w:hAnsi="Times New Roman" w:cs="Times New Roman"/>
+          <w:b/>
+          <w:sz w:val="24"/>
+          <w:szCs w:val="24"/>
+        </w:rPr>
+        <w:t>R</w:t>
+      </w:r>
+      <w:r>
+        <w:rPr>
+          <w:rFonts w:ascii="Times New Roman" w:hAnsi="Times New Roman" w:cs="Times New Roman"/>
+          <w:sz w:val="24"/>
+          <w:szCs w:val="24"/>
+        </w:rPr>
+        <w:t xml:space="preserve"> Core Team 2012)</w:t>
+      </w:r>
+      <w:r>
+        <w:rPr>
+          <w:rFonts w:ascii="Times New Roman" w:hAnsi="Times New Roman" w:cs="Times New Roman"/>
+          <w:sz w:val="24"/>
+          <w:szCs w:val="24"/>
+        </w:rPr>
+        <w:t xml:space="preserve"> and the ‘cor’ command we eliminated linear dependencies and highly correlated variables from the </w:t>
+      </w:r>
+      <w:r>
+        <w:rPr>
+          <w:rFonts w:ascii="Times New Roman" w:hAnsi="Times New Roman" w:cs="Times New Roman"/>
+          <w:sz w:val="24"/>
+          <w:szCs w:val="24"/>
+        </w:rPr>
+        <w:t>consideration</w:t>
+      </w:r>
+      <w:r>
+        <w:rPr>
+          <w:rFonts w:ascii="Times New Roman" w:hAnsi="Times New Roman" w:cs="Times New Roman"/>
+          <w:sz w:val="24"/>
+          <w:szCs w:val="24"/>
+        </w:rPr>
+        <w:t xml:space="preserve">.  </w:t>
+      </w:r>
+      <w:r>
+        <w:rPr>
+          <w:rFonts w:ascii="Times New Roman" w:hAnsi="Times New Roman" w:cs="Times New Roman"/>
+          <w:sz w:val="24"/>
+          <w:szCs w:val="24"/>
+          <w:highlight w:val="yellow"/>
+        </w:rPr>
+        <w:t>DO WE NEED TO LIST WHAT THEY WERE??  DO YOU REMEMBER WHAT THEY W</w:t>
+      </w:r>
+      <w:bookmarkStart w:id="0" w:name="_GoBack"/>
+      <w:bookmarkEnd w:id="0"/>
+      <w:r>
+        <w:rPr>
+          <w:rFonts w:ascii="Times New Roman" w:hAnsi="Times New Roman" w:cs="Times New Roman"/>
+          <w:sz w:val="24"/>
+          <w:szCs w:val="24"/>
+          <w:highlight w:val="yellow"/>
+        </w:rPr>
+        <w:t xml:space="preserve">ERE?  I’M TRYING TO EASILY FIGURE IT OUT FROM THE CODE, BUT I’M SLEEPY AND I HAD A CONCUSSION THE OTHER DAY, YA KNOW?! </w:t>
+      </w:r>
+      <w:r>
+        <w:rPr>
+          <w:rFonts w:ascii="Times New Roman" w:hAnsi="Times New Roman" w:cs="Times New Roman"/>
+          <w:sz w:val="24"/>
+          <w:szCs w:val="24"/>
+          <w:highlight w:val="yellow"/>
+        </w:rPr>
+        <w:sym w:font="Wingdings" w:char="F04A"/>
+      </w:r>
+      <w:r>
+        <w:rPr>
+          <w:rFonts w:ascii="Times New Roman" w:hAnsi="Times New Roman" w:cs="Times New Roman"/>
+          <w:sz w:val="24"/>
+          <w:szCs w:val="24"/>
+          <w:highlight w:val="yellow"/>
+        </w:rPr>
+        <w:sym w:font="Wingdings" w:char="F04A"/>
+      </w:r>
+      <w:r>
+        <w:rPr>
+          <w:rFonts w:ascii="Times New Roman" w:hAnsi="Times New Roman" w:cs="Times New Roman"/>
+          <w:sz w:val="24"/>
+          <w:szCs w:val="24"/>
+          <w:highlight w:val="yellow"/>
+        </w:rPr>
+        <w:sym w:font="Wingdings" w:char="F04A"/>
+      </w:r>
+      <w:r>
+        <w:rPr>
+          <w:rFonts w:ascii="Times New Roman" w:hAnsi="Times New Roman" w:cs="Times New Roman"/>
+          <w:sz w:val="24"/>
+          <w:szCs w:val="24"/>
+        </w:rPr>
+        <w:t xml:space="preserve">  </w:t>
       </w:r>
       <w:r>
         <w:rPr>
@@ -634,14 +738,6 @@
           <w:szCs w:val="24"/>
         </w:rPr>
         <w:t>cadence</w:t>
-      </w:r>
-      <w:r>
-        <w:rPr>
-          <w:rFonts w:ascii="Times New Roman" w:hAnsi="Times New Roman" w:cs="Times New Roman"/>
-          <w:sz w:val="24"/>
-          <w:szCs w:val="24"/>
-        </w:rPr>
-        <w:t>.</w:t>
       </w:r>
       <w:r>
         <w:rPr>
@@ -995,8 +1091,6 @@
         </w:rPr>
         <w:t>Model Variables</w:t>
       </w:r>
-      <w:bookmarkStart w:id="0" w:name="_GoBack"/>
-      <w:bookmarkEnd w:id="0"/>
     </w:p>
     <w:p>
       <w:pPr>
@@ -1015,6 +1109,7 @@
           <w:sz w:val="24"/>
           <w:szCs w:val="24"/>
         </w:rPr>
+        <w:lastRenderedPageBreak/>
         <w:t xml:space="preserve">The list </w:t>
       </w:r>
       <w:r>
@@ -1104,16 +1199,7 @@
           <w:sz w:val="24"/>
           <w:szCs w:val="24"/>
         </w:rPr>
-        <w:t xml:space="preserve"> correlates with weight while </w:t>
-      </w:r>
-      <w:r>
-        <w:rPr>
-          <w:rFonts w:ascii="Times New Roman" w:hAnsi="Times New Roman" w:cs="Times New Roman"/>
-          <w:sz w:val="24"/>
-          <w:szCs w:val="24"/>
-        </w:rPr>
-        <w:lastRenderedPageBreak/>
-        <w:t xml:space="preserve">BMI percentile correlates with BMI z-score.  Waist circumference and BMI percentile </w:t>
+        <w:t xml:space="preserve"> correlates with weight while BMI percentile correlates with BMI z-score.  Waist circumference and BMI percentile </w:t>
       </w:r>
       <w:r>
         <w:rPr>
@@ -1741,6 +1827,7 @@
           <w:sz w:val="24"/>
           <w:szCs w:val="24"/>
         </w:rPr>
+        <w:lastRenderedPageBreak/>
         <w:t>FIGURE LEGENDS:</w:t>
       </w:r>
     </w:p>
@@ -5620,7 +5707,7 @@
 </file>
 
 <file path=customXml/itemProps1.xml><?xml version="1.0" encoding="utf-8"?>
-<ds:datastoreItem xmlns:ds="http://schemas.openxmlformats.org/officeDocument/2006/customXml" ds:itemID="{29D15739-B257-45FC-9C08-810DD48E59FB}">
+<ds:datastoreItem xmlns:ds="http://schemas.openxmlformats.org/officeDocument/2006/customXml" ds:itemID="{5A5CFDA1-17F1-4443-8257-8B4AA58EA99A}">
   <ds:schemaRefs>
     <ds:schemaRef ds:uri="http://schemas.openxmlformats.org/officeDocument/2006/bibliography"/>
   </ds:schemaRefs>

</xml_diff>

<commit_message>
Final Draft 4 September
</commit_message>
<xml_diff>
--- a/Kids Cadence Modeling Techniques post-Diana.docx
+++ b/Kids Cadence Modeling Techniques post-Diana.docx
@@ -213,7 +213,27 @@
           <w:szCs w:val="24"/>
           <w:highlight w:val="yellow"/>
         </w:rPr>
-        <w:t>When was the data collected and what was the primary outcome?</w:t>
+        <w:t xml:space="preserve">When </w:t>
+      </w:r>
+      <w:proofErr w:type="gramStart"/>
+      <w:r>
+        <w:rPr>
+          <w:rFonts w:ascii="Times New Roman" w:hAnsi="Times New Roman" w:cs="Times New Roman"/>
+          <w:sz w:val="24"/>
+          <w:szCs w:val="24"/>
+          <w:highlight w:val="yellow"/>
+        </w:rPr>
+        <w:t>was the data collected and what</w:t>
+      </w:r>
+      <w:proofErr w:type="gramEnd"/>
+      <w:r>
+        <w:rPr>
+          <w:rFonts w:ascii="Times New Roman" w:hAnsi="Times New Roman" w:cs="Times New Roman"/>
+          <w:sz w:val="24"/>
+          <w:szCs w:val="24"/>
+          <w:highlight w:val="yellow"/>
+        </w:rPr>
+        <w:t xml:space="preserve"> was the primary outcome?</w:t>
       </w:r>
     </w:p>
     <w:p>
@@ -263,7 +283,27 @@
           <w:szCs w:val="24"/>
           <w:highlight w:val="yellow"/>
         </w:rPr>
-        <w:t>How were the participant’s recruited?</w:t>
+        <w:t xml:space="preserve">How </w:t>
+      </w:r>
+      <w:proofErr w:type="gramStart"/>
+      <w:r>
+        <w:rPr>
+          <w:rFonts w:ascii="Times New Roman" w:hAnsi="Times New Roman" w:cs="Times New Roman"/>
+          <w:sz w:val="24"/>
+          <w:szCs w:val="24"/>
+          <w:highlight w:val="yellow"/>
+        </w:rPr>
+        <w:t>were the participant’s</w:t>
+      </w:r>
+      <w:proofErr w:type="gramEnd"/>
+      <w:r>
+        <w:rPr>
+          <w:rFonts w:ascii="Times New Roman" w:hAnsi="Times New Roman" w:cs="Times New Roman"/>
+          <w:sz w:val="24"/>
+          <w:szCs w:val="24"/>
+          <w:highlight w:val="yellow"/>
+        </w:rPr>
+        <w:t xml:space="preserve"> recruited?</w:t>
       </w:r>
     </w:p>
     <w:p>
@@ -585,8 +625,17 @@
           <w:szCs w:val="24"/>
         </w:rPr>
         <w:lastRenderedPageBreak/>
-        <w:t>Using the ‘</w:t>
-      </w:r>
+        <w:t>Preparation of the data included u</w:t>
+      </w:r>
+      <w:r>
+        <w:rPr>
+          <w:rFonts w:ascii="Times New Roman" w:hAnsi="Times New Roman" w:cs="Times New Roman"/>
+          <w:sz w:val="24"/>
+          <w:szCs w:val="24"/>
+        </w:rPr>
+        <w:t>sing the ‘</w:t>
+      </w:r>
+      <w:proofErr w:type="spellStart"/>
       <w:r>
         <w:rPr>
           <w:rFonts w:ascii="Times New Roman" w:hAnsi="Times New Roman" w:cs="Times New Roman"/>
@@ -595,6 +644,7 @@
         </w:rPr>
         <w:t>findLinearCombos</w:t>
       </w:r>
+      <w:proofErr w:type="spellEnd"/>
       <w:r>
         <w:rPr>
           <w:rFonts w:ascii="Times New Roman" w:hAnsi="Times New Roman" w:cs="Times New Roman"/>
@@ -634,7 +684,7 @@
           <w:sz w:val="24"/>
           <w:szCs w:val="24"/>
         </w:rPr>
-        <w:t>,</w:t>
+        <w:t>.</w:t>
       </w:r>
       <w:r>
         <w:rPr>
@@ -650,71 +700,71 @@
           <w:sz w:val="24"/>
           <w:szCs w:val="24"/>
         </w:rPr>
-        <w:t>the program removes certain factors in order to eliminate</w:t>
-      </w:r>
-      <w:r>
-        <w:rPr>
-          <w:rFonts w:ascii="Times New Roman" w:hAnsi="Times New Roman" w:cs="Times New Roman"/>
-          <w:sz w:val="24"/>
-          <w:szCs w:val="24"/>
-        </w:rPr>
-        <w:t xml:space="preserve"> linear dependencies from </w:t>
-      </w:r>
-      <w:r>
-        <w:rPr>
-          <w:rFonts w:ascii="Times New Roman" w:hAnsi="Times New Roman" w:cs="Times New Roman"/>
-          <w:sz w:val="24"/>
-          <w:szCs w:val="24"/>
-        </w:rPr>
-        <w:t>the data</w:t>
-      </w:r>
-      <w:r>
-        <w:rPr>
-          <w:rFonts w:ascii="Times New Roman" w:hAnsi="Times New Roman" w:cs="Times New Roman"/>
-          <w:sz w:val="24"/>
-          <w:szCs w:val="24"/>
-        </w:rPr>
-        <w:t xml:space="preserve">.  </w:t>
-      </w:r>
-      <w:r>
-        <w:rPr>
-          <w:rFonts w:ascii="Times New Roman" w:hAnsi="Times New Roman" w:cs="Times New Roman"/>
-          <w:sz w:val="24"/>
-          <w:szCs w:val="24"/>
-        </w:rPr>
-        <w:t xml:space="preserve">The dependent variable for all models was the </w:t>
-      </w:r>
-      <w:r>
-        <w:rPr>
-          <w:rFonts w:ascii="Times New Roman" w:hAnsi="Times New Roman" w:cs="Times New Roman"/>
-          <w:sz w:val="24"/>
-          <w:szCs w:val="24"/>
-        </w:rPr>
-        <w:t xml:space="preserve">participant </w:t>
-      </w:r>
-      <w:r>
-        <w:rPr>
-          <w:rFonts w:ascii="Times New Roman" w:hAnsi="Times New Roman" w:cs="Times New Roman"/>
-          <w:sz w:val="24"/>
-          <w:szCs w:val="24"/>
-        </w:rPr>
-        <w:t xml:space="preserve">walk to run transition </w:t>
-      </w:r>
-      <w:r>
-        <w:rPr>
-          <w:rFonts w:ascii="Times New Roman" w:hAnsi="Times New Roman" w:cs="Times New Roman"/>
-          <w:sz w:val="24"/>
-          <w:szCs w:val="24"/>
-        </w:rPr>
-        <w:t>cadence</w:t>
-      </w:r>
-      <w:r>
-        <w:rPr>
-          <w:rFonts w:ascii="Times New Roman" w:hAnsi="Times New Roman" w:cs="Times New Roman"/>
-          <w:sz w:val="24"/>
-          <w:szCs w:val="24"/>
-        </w:rPr>
-        <w:t>.</w:t>
+        <w:t>This function</w:t>
+      </w:r>
+      <w:r>
+        <w:rPr>
+          <w:rFonts w:ascii="Times New Roman" w:hAnsi="Times New Roman" w:cs="Times New Roman"/>
+          <w:sz w:val="24"/>
+          <w:szCs w:val="24"/>
+        </w:rPr>
+        <w:t xml:space="preserve"> </w:t>
+      </w:r>
+      <w:r>
+        <w:rPr>
+          <w:rFonts w:ascii="Times New Roman" w:hAnsi="Times New Roman" w:cs="Times New Roman"/>
+          <w:sz w:val="24"/>
+          <w:szCs w:val="24"/>
+        </w:rPr>
+        <w:t>identifies linear dependencies in the independent variables and suggests the variables</w:t>
+      </w:r>
+      <w:r>
+        <w:rPr>
+          <w:rFonts w:ascii="Times New Roman" w:hAnsi="Times New Roman" w:cs="Times New Roman"/>
+          <w:sz w:val="24"/>
+          <w:szCs w:val="24"/>
+        </w:rPr>
+        <w:t xml:space="preserve"> </w:t>
+      </w:r>
+      <w:r>
+        <w:rPr>
+          <w:rFonts w:ascii="Times New Roman" w:hAnsi="Times New Roman" w:cs="Times New Roman"/>
+          <w:sz w:val="24"/>
+          <w:szCs w:val="24"/>
+        </w:rPr>
+        <w:t xml:space="preserve">to remove </w:t>
+      </w:r>
+      <w:r>
+        <w:rPr>
+          <w:rFonts w:ascii="Times New Roman" w:hAnsi="Times New Roman" w:cs="Times New Roman"/>
+          <w:sz w:val="24"/>
+          <w:szCs w:val="24"/>
+        </w:rPr>
+        <w:t>to eliminate</w:t>
+      </w:r>
+      <w:r>
+        <w:rPr>
+          <w:rFonts w:ascii="Times New Roman" w:hAnsi="Times New Roman" w:cs="Times New Roman"/>
+          <w:sz w:val="24"/>
+          <w:szCs w:val="24"/>
+        </w:rPr>
+        <w:t xml:space="preserve"> </w:t>
+      </w:r>
+      <w:r>
+        <w:rPr>
+          <w:rFonts w:ascii="Times New Roman" w:hAnsi="Times New Roman" w:cs="Times New Roman"/>
+          <w:sz w:val="24"/>
+          <w:szCs w:val="24"/>
+        </w:rPr>
+        <w:t xml:space="preserve">such </w:t>
+      </w:r>
+      <w:r>
+        <w:rPr>
+          <w:rFonts w:ascii="Times New Roman" w:hAnsi="Times New Roman" w:cs="Times New Roman"/>
+          <w:sz w:val="24"/>
+          <w:szCs w:val="24"/>
+        </w:rPr>
+        <w:t xml:space="preserve">linear dependencies.  </w:t>
       </w:r>
     </w:p>
     <w:p>
@@ -754,7 +804,31 @@
           <w:sz w:val="24"/>
           <w:szCs w:val="24"/>
         </w:rPr>
-        <w:t xml:space="preserve">Regression models were developed using a set of independent variables after linear dependencies were removed.  The best subsets </w:t>
+        <w:t xml:space="preserve">Regression models were developed using a set of independent variables after linear dependencies were removed.  </w:t>
+      </w:r>
+      <w:r>
+        <w:rPr>
+          <w:rFonts w:ascii="Times New Roman" w:hAnsi="Times New Roman" w:cs="Times New Roman"/>
+          <w:sz w:val="24"/>
+          <w:szCs w:val="24"/>
+        </w:rPr>
+        <w:t>The dependent variable for all models was the participant walk to run transition cadence.</w:t>
+      </w:r>
+      <w:r>
+        <w:rPr>
+          <w:rFonts w:ascii="Times New Roman" w:hAnsi="Times New Roman" w:cs="Times New Roman"/>
+          <w:sz w:val="24"/>
+          <w:szCs w:val="24"/>
+        </w:rPr>
+        <w:t xml:space="preserve">  </w:t>
+      </w:r>
+      <w:r>
+        <w:rPr>
+          <w:rFonts w:ascii="Times New Roman" w:hAnsi="Times New Roman" w:cs="Times New Roman"/>
+          <w:sz w:val="24"/>
+          <w:szCs w:val="24"/>
+        </w:rPr>
+        <w:t xml:space="preserve">The best subsets </w:t>
       </w:r>
       <w:r>
         <w:rPr>
@@ -870,7 +944,23 @@
           <w:sz w:val="24"/>
           <w:szCs w:val="24"/>
         </w:rPr>
-        <w:t>A k-means clustering approach feeding a Gaussian mixture model and regularization methods were also considered were also developed.</w:t>
+        <w:t xml:space="preserve">A k-means clustering approach feeding a Gaussian mixture model and regularization methods were also considered </w:t>
+      </w:r>
+      <w:r>
+        <w:rPr>
+          <w:rFonts w:ascii="Times New Roman" w:hAnsi="Times New Roman" w:cs="Times New Roman"/>
+          <w:sz w:val="24"/>
+          <w:szCs w:val="24"/>
+        </w:rPr>
+        <w:t>but yielded worse BIC scores</w:t>
+      </w:r>
+      <w:r>
+        <w:rPr>
+          <w:rFonts w:ascii="Times New Roman" w:hAnsi="Times New Roman" w:cs="Times New Roman"/>
+          <w:sz w:val="24"/>
+          <w:szCs w:val="24"/>
+        </w:rPr>
+        <w:t>.</w:t>
       </w:r>
     </w:p>
     <w:p>
@@ -1078,6 +1168,7 @@
           <w:sz w:val="24"/>
           <w:szCs w:val="24"/>
         </w:rPr>
+        <w:lastRenderedPageBreak/>
         <w:t xml:space="preserve">The list </w:t>
       </w:r>
       <w:r>
@@ -1167,16 +1258,7 @@
           <w:sz w:val="24"/>
           <w:szCs w:val="24"/>
         </w:rPr>
-        <w:t xml:space="preserve"> correlates with weight while </w:t>
-      </w:r>
-      <w:r>
-        <w:rPr>
-          <w:rFonts w:ascii="Times New Roman" w:hAnsi="Times New Roman" w:cs="Times New Roman"/>
-          <w:sz w:val="24"/>
-          <w:szCs w:val="24"/>
-        </w:rPr>
-        <w:lastRenderedPageBreak/>
-        <w:t xml:space="preserve">BMI percentile correlates with BMI z-score.  Waist circumference and BMI percentile </w:t>
+        <w:t xml:space="preserve"> correlates with weight while BMI percentile correlates with BMI z-score.  Waist circumference and BMI percentile </w:t>
       </w:r>
       <w:r>
         <w:rPr>
@@ -1655,7 +1737,23 @@
           <w:sz w:val="24"/>
           <w:szCs w:val="24"/>
         </w:rPr>
-        <w:t>95% confidence interval</w:t>
+        <w:t xml:space="preserve">95% </w:t>
+      </w:r>
+      <w:r>
+        <w:rPr>
+          <w:rFonts w:ascii="Times New Roman" w:hAnsi="Times New Roman" w:cs="Times New Roman"/>
+          <w:sz w:val="24"/>
+          <w:szCs w:val="24"/>
+        </w:rPr>
+        <w:t>prediction</w:t>
+      </w:r>
+      <w:r>
+        <w:rPr>
+          <w:rFonts w:ascii="Times New Roman" w:hAnsi="Times New Roman" w:cs="Times New Roman"/>
+          <w:sz w:val="24"/>
+          <w:szCs w:val="24"/>
+        </w:rPr>
+        <w:t xml:space="preserve"> interval</w:t>
       </w:r>
       <w:r>
         <w:rPr>
@@ -1804,6 +1902,7 @@
           <w:sz w:val="24"/>
           <w:szCs w:val="24"/>
         </w:rPr>
+        <w:lastRenderedPageBreak/>
         <w:t>FIGURE LEGENDS:</w:t>
       </w:r>
     </w:p>
@@ -1905,6 +2004,16 @@
           <w:szCs w:val="24"/>
         </w:rPr>
         <w:t xml:space="preserve"> walk-to-run transition cadence </w:t>
+      </w:r>
+      <w:r>
+        <w:rPr>
+          <w:rFonts w:ascii="Times New Roman" w:hAnsi="Times New Roman" w:cs="Times New Roman"/>
+          <w:i w:val="0"/>
+          <w:color w:val="auto"/>
+          <w:sz w:val="24"/>
+          <w:szCs w:val="24"/>
+        </w:rPr>
+        <w:t xml:space="preserve">and 95% prediction interval </w:t>
       </w:r>
       <w:r>
         <w:rPr>
@@ -1945,8 +2054,6 @@
         <w:keepNext/>
         <w:spacing w:line="480" w:lineRule="auto"/>
       </w:pPr>
-      <w:bookmarkStart w:id="0" w:name="_GoBack"/>
-      <w:bookmarkEnd w:id="0"/>
       <w:r>
         <w:rPr>
           <w:noProof/>
@@ -2478,17 +2585,18 @@
           <w:szCs w:val="24"/>
         </w:rPr>
         <w:lastRenderedPageBreak/>
-        <w:t>Table 2</w:t>
-      </w:r>
-      <w:r>
-        <w:rPr>
-          <w:rFonts w:ascii="Times New Roman" w:hAnsi="Times New Roman" w:cs="Times New Roman"/>
+        <w:t xml:space="preserve">Table </w:t>
+      </w:r>
+      <w:r>
+        <w:rPr>
+          <w:rFonts w:ascii="Times New Roman" w:hAnsi="Times New Roman" w:cs="Times New Roman"/>
+          <w:b/>
           <w:i w:val="0"/>
           <w:color w:val="auto"/>
           <w:sz w:val="24"/>
           <w:szCs w:val="24"/>
         </w:rPr>
-        <w:t xml:space="preserve">  List of independent variables used</w:t>
+        <w:t>2</w:t>
       </w:r>
       <w:r>
         <w:rPr>
@@ -2498,7 +2606,27 @@
           <w:sz w:val="24"/>
           <w:szCs w:val="24"/>
         </w:rPr>
-        <w:t xml:space="preserve"> to develop models.</w:t>
+        <w:t xml:space="preserve"> List</w:t>
+      </w:r>
+      <w:r>
+        <w:rPr>
+          <w:rFonts w:ascii="Times New Roman" w:hAnsi="Times New Roman" w:cs="Times New Roman"/>
+          <w:i w:val="0"/>
+          <w:color w:val="auto"/>
+          <w:sz w:val="24"/>
+          <w:szCs w:val="24"/>
+        </w:rPr>
+        <w:t xml:space="preserve"> of independent variables used</w:t>
+      </w:r>
+      <w:r>
+        <w:rPr>
+          <w:rFonts w:ascii="Times New Roman" w:hAnsi="Times New Roman" w:cs="Times New Roman"/>
+          <w:i w:val="0"/>
+          <w:color w:val="auto"/>
+          <w:sz w:val="24"/>
+          <w:szCs w:val="24"/>
+        </w:rPr>
+        <w:t xml:space="preserve"> to develop models</w:t>
       </w:r>
       <w:r>
         <w:rPr>
@@ -2979,7 +3107,7 @@
                 <w:szCs w:val="24"/>
               </w:rPr>
             </w:pPr>
-            <w:commentRangeStart w:id="1"/>
+            <w:commentRangeStart w:id="0"/>
             <w:r>
               <w:rPr>
                 <w:rFonts w:ascii="Times New Roman" w:hAnsi="Times New Roman" w:cs="Times New Roman"/>
@@ -2988,7 +3116,7 @@
               </w:rPr>
               <w:t>The percentile of the participant’s BMI</w:t>
             </w:r>
-            <w:commentRangeEnd w:id="1"/>
+            <w:commentRangeEnd w:id="0"/>
             <w:r>
               <w:rPr>
                 <w:rStyle w:val="CommentReference"/>
@@ -2996,7 +3124,7 @@
                 <w:sz w:val="24"/>
                 <w:szCs w:val="24"/>
               </w:rPr>
-              <w:commentReference w:id="1"/>
+              <w:commentReference w:id="0"/>
             </w:r>
           </w:p>
         </w:tc>
@@ -3204,8 +3332,18 @@
                 <w:sz w:val="24"/>
                 <w:szCs w:val="24"/>
               </w:rPr>
-              <w:t>Measured using bioimpedence</w:t>
-            </w:r>
+              <w:t xml:space="preserve">Measured using </w:t>
+            </w:r>
+            <w:proofErr w:type="spellStart"/>
+            <w:r>
+              <w:rPr>
+                <w:rFonts w:ascii="Times New Roman" w:hAnsi="Times New Roman" w:cs="Times New Roman"/>
+                <w:sz w:val="24"/>
+                <w:szCs w:val="24"/>
+              </w:rPr>
+              <w:t>bioimpedence</w:t>
+            </w:r>
+            <w:proofErr w:type="spellEnd"/>
           </w:p>
         </w:tc>
       </w:tr>
@@ -3283,7 +3421,7 @@
                 <w:szCs w:val="24"/>
               </w:rPr>
             </w:pPr>
-            <w:commentRangeStart w:id="2"/>
+            <w:commentRangeStart w:id="1"/>
             <w:r>
               <w:rPr>
                 <w:rFonts w:ascii="Times New Roman" w:hAnsi="Times New Roman" w:cs="Times New Roman"/>
@@ -3325,13 +3463,13 @@
               </w:rPr>
               <w:t>Oxygen uptake in L/min during running phase.</w:t>
             </w:r>
-            <w:commentRangeEnd w:id="2"/>
+            <w:commentRangeEnd w:id="1"/>
             <w:r>
               <w:rPr>
                 <w:rStyle w:val="CommentReference"/>
                 <w:rFonts w:asciiTheme="minorHAnsi" w:hAnsiTheme="minorHAnsi"/>
               </w:rPr>
-              <w:commentReference w:id="2"/>
+              <w:commentReference w:id="1"/>
             </w:r>
           </w:p>
         </w:tc>
@@ -3435,7 +3573,7 @@
                 <w:szCs w:val="24"/>
               </w:rPr>
             </w:pPr>
-            <w:commentRangeStart w:id="3"/>
+            <w:commentRangeStart w:id="2"/>
             <w:r>
               <w:rPr>
                 <w:rFonts w:ascii="Times New Roman" w:hAnsi="Times New Roman" w:cs="Times New Roman"/>
@@ -3444,13 +3582,13 @@
               </w:rPr>
               <w:t>Walk METS Youth 3</w:t>
             </w:r>
-            <w:commentRangeEnd w:id="3"/>
+            <w:commentRangeEnd w:id="2"/>
             <w:r>
               <w:rPr>
                 <w:rStyle w:val="CommentReference"/>
                 <w:rFonts w:asciiTheme="minorHAnsi" w:hAnsiTheme="minorHAnsi"/>
               </w:rPr>
-              <w:commentReference w:id="3"/>
+              <w:commentReference w:id="2"/>
             </w:r>
           </w:p>
         </w:tc>
@@ -3486,6 +3624,181 @@
     </w:p>
     <w:p>
       <w:pPr>
+        <w:pStyle w:val="PlainText"/>
+        <w:spacing w:line="480" w:lineRule="auto"/>
+        <w:rPr>
+          <w:rFonts w:ascii="Times New Roman" w:hAnsi="Times New Roman" w:cs="Times New Roman"/>
+          <w:b/>
+          <w:sz w:val="24"/>
+          <w:szCs w:val="24"/>
+        </w:rPr>
+      </w:pPr>
+      <w:r>
+        <w:rPr>
+          <w:rFonts w:ascii="Times New Roman" w:hAnsi="Times New Roman" w:cs="Times New Roman"/>
+          <w:b/>
+          <w:sz w:val="24"/>
+          <w:szCs w:val="24"/>
+        </w:rPr>
+        <w:t>D</w:t>
+      </w:r>
+      <w:r>
+        <w:rPr>
+          <w:rFonts w:ascii="Times New Roman" w:hAnsi="Times New Roman" w:cs="Times New Roman"/>
+          <w:b/>
+          <w:sz w:val="24"/>
+          <w:szCs w:val="24"/>
+        </w:rPr>
+        <w:t>iscussion</w:t>
+      </w:r>
+    </w:p>
+    <w:p>
+      <w:pPr>
+        <w:pStyle w:val="PlainText"/>
+        <w:spacing w:line="480" w:lineRule="auto"/>
+        <w:rPr>
+          <w:rFonts w:ascii="Times New Roman" w:hAnsi="Times New Roman" w:cs="Times New Roman"/>
+          <w:sz w:val="24"/>
+          <w:szCs w:val="24"/>
+        </w:rPr>
+      </w:pPr>
+      <w:r>
+        <w:rPr>
+          <w:rFonts w:ascii="Times New Roman" w:hAnsi="Times New Roman" w:cs="Times New Roman"/>
+          <w:sz w:val="24"/>
+          <w:szCs w:val="24"/>
+        </w:rPr>
+        <w:tab/>
+      </w:r>
+      <w:r>
+        <w:rPr>
+          <w:rFonts w:ascii="Times New Roman" w:hAnsi="Times New Roman" w:cs="Times New Roman"/>
+          <w:sz w:val="24"/>
+          <w:szCs w:val="24"/>
+        </w:rPr>
+        <w:t xml:space="preserve">The independent variables </w:t>
+      </w:r>
+      <w:r>
+        <w:rPr>
+          <w:rFonts w:ascii="Times New Roman" w:hAnsi="Times New Roman" w:cs="Times New Roman"/>
+          <w:sz w:val="24"/>
+          <w:szCs w:val="24"/>
+        </w:rPr>
+        <w:t>selected for</w:t>
+      </w:r>
+      <w:r>
+        <w:rPr>
+          <w:rFonts w:ascii="Times New Roman" w:hAnsi="Times New Roman" w:cs="Times New Roman"/>
+          <w:sz w:val="24"/>
+          <w:szCs w:val="24"/>
+        </w:rPr>
+        <w:t xml:space="preserve"> the</w:t>
+      </w:r>
+      <w:r>
+        <w:rPr>
+          <w:rFonts w:ascii="Times New Roman" w:hAnsi="Times New Roman" w:cs="Times New Roman"/>
+          <w:sz w:val="24"/>
+          <w:szCs w:val="24"/>
+        </w:rPr>
+        <w:t xml:space="preserve"> final</w:t>
+      </w:r>
+      <w:r>
+        <w:rPr>
+          <w:rFonts w:ascii="Times New Roman" w:hAnsi="Times New Roman" w:cs="Times New Roman"/>
+          <w:sz w:val="24"/>
+          <w:szCs w:val="24"/>
+        </w:rPr>
+        <w:t xml:space="preserve"> model </w:t>
+      </w:r>
+      <w:r>
+        <w:rPr>
+          <w:rFonts w:ascii="Times New Roman" w:hAnsi="Times New Roman" w:cs="Times New Roman"/>
+          <w:sz w:val="24"/>
+          <w:szCs w:val="24"/>
+        </w:rPr>
+        <w:t xml:space="preserve">were fortuitous with regards to application of this model to the general population. Three of the four variables used (age, weight, and height) are easily attained by any individual. The fourth variable, BMI z-score, can be calculated from the other three variables and the </w:t>
+      </w:r>
+      <w:r>
+        <w:rPr>
+          <w:rFonts w:ascii="Times New Roman" w:hAnsi="Times New Roman" w:cs="Times New Roman"/>
+          <w:sz w:val="24"/>
+          <w:szCs w:val="24"/>
+        </w:rPr>
+        <w:t>AGD</w:t>
+      </w:r>
+      <w:r>
+        <w:rPr>
+          <w:rStyle w:val="FootnoteReference"/>
+          <w:rFonts w:ascii="Times New Roman" w:hAnsi="Times New Roman" w:cs="Times New Roman"/>
+          <w:sz w:val="24"/>
+          <w:szCs w:val="24"/>
+        </w:rPr>
+        <w:footnoteReference w:id="1"/>
+      </w:r>
+      <w:r>
+        <w:rPr>
+          <w:rFonts w:ascii="Times New Roman" w:hAnsi="Times New Roman" w:cs="Times New Roman"/>
+          <w:sz w:val="24"/>
+          <w:szCs w:val="24"/>
+        </w:rPr>
+        <w:t xml:space="preserve"> packa</w:t>
+      </w:r>
+      <w:r>
+        <w:rPr>
+          <w:rFonts w:ascii="Times New Roman" w:hAnsi="Times New Roman" w:cs="Times New Roman"/>
+          <w:sz w:val="24"/>
+          <w:szCs w:val="24"/>
+        </w:rPr>
+        <w:t xml:space="preserve">ge in R. </w:t>
+      </w:r>
+      <w:r>
+        <w:rPr>
+          <w:rFonts w:ascii="Times New Roman" w:hAnsi="Times New Roman" w:cs="Times New Roman"/>
+          <w:sz w:val="24"/>
+          <w:szCs w:val="24"/>
+        </w:rPr>
+        <w:t>T</w:t>
+      </w:r>
+      <w:r>
+        <w:rPr>
+          <w:rFonts w:ascii="Times New Roman" w:hAnsi="Times New Roman" w:cs="Times New Roman"/>
+          <w:sz w:val="24"/>
+          <w:szCs w:val="24"/>
+        </w:rPr>
+        <w:t>his possibility for application to the general population</w:t>
+      </w:r>
+      <w:r>
+        <w:rPr>
+          <w:rFonts w:ascii="Times New Roman" w:hAnsi="Times New Roman" w:cs="Times New Roman"/>
+          <w:sz w:val="24"/>
+          <w:szCs w:val="24"/>
+        </w:rPr>
+        <w:t xml:space="preserve"> was the impetus behind creation of the S</w:t>
+      </w:r>
+      <w:r>
+        <w:rPr>
+          <w:rFonts w:ascii="Times New Roman" w:hAnsi="Times New Roman" w:cs="Times New Roman"/>
+          <w:sz w:val="24"/>
+          <w:szCs w:val="24"/>
+        </w:rPr>
+        <w:t>hiny application</w:t>
+      </w:r>
+      <w:r>
+        <w:rPr>
+          <w:rFonts w:ascii="Times New Roman" w:hAnsi="Times New Roman" w:cs="Times New Roman"/>
+          <w:sz w:val="24"/>
+          <w:szCs w:val="24"/>
+        </w:rPr>
+        <w:t>.</w:t>
+      </w:r>
+      <w:bookmarkStart w:id="3" w:name="_GoBack"/>
+      <w:bookmarkEnd w:id="3"/>
+    </w:p>
+    <w:p>
+      <w:pPr>
+        <w:tabs>
+          <w:tab w:val="left" w:pos="1050"/>
+        </w:tabs>
         <w:rPr>
           <w:rFonts w:ascii="Times New Roman" w:hAnsi="Times New Roman" w:cs="Times New Roman"/>
           <w:sz w:val="24"/>
@@ -3505,7 +3818,7 @@
 
 <file path=word/comments.xml><?xml version="1.0" encoding="utf-8"?>
 <w:comments xmlns:wpc="http://schemas.microsoft.com/office/word/2010/wordprocessingCanvas" xmlns:mc="http://schemas.openxmlformats.org/markup-compatibility/2006" xmlns:o="urn:schemas-microsoft-com:office:office" xmlns:r="http://schemas.openxmlformats.org/officeDocument/2006/relationships" xmlns:m="http://schemas.openxmlformats.org/officeDocument/2006/math" xmlns:v="urn:schemas-microsoft-com:vml" xmlns:wp14="http://schemas.microsoft.com/office/word/2010/wordprocessingDrawing" xmlns:wp="http://schemas.openxmlformats.org/drawingml/2006/wordprocessingDrawing" xmlns:w10="urn:schemas-microsoft-com:office:word" xmlns:w="http://schemas.openxmlformats.org/wordprocessingml/2006/main" xmlns:w14="http://schemas.microsoft.com/office/word/2010/wordml" xmlns:w15="http://schemas.microsoft.com/office/word/2012/wordml" xmlns:wpg="http://schemas.microsoft.com/office/word/2010/wordprocessingGroup" xmlns:wpi="http://schemas.microsoft.com/office/word/2010/wordprocessingInk" xmlns:wne="http://schemas.microsoft.com/office/word/2006/wordml" xmlns:wps="http://schemas.microsoft.com/office/word/2010/wordprocessingShape" mc:Ignorable="w14 w15 wp14">
-  <w:comment w:id="1" w:author="Anand Hariharan" w:date="2018-08-29T19:59:00Z" w:initials="AH">
+  <w:comment w:id="0" w:author="Anand Hariharan" w:date="2018-08-29T19:59:00Z" w:initials="AH">
     <w:p>
       <w:pPr>
         <w:pStyle w:val="CommentText"/>
@@ -3518,26 +3831,26 @@
       </w:r>
       <w:r>
         <w:t>Was this age and gender dependent percentile?</w:t>
+      </w:r>
+    </w:p>
+  </w:comment>
+  <w:comment w:id="1" w:author="Anand Hariharan" w:date="2018-08-29T20:03:00Z" w:initials="AH">
+    <w:p>
+      <w:pPr>
+        <w:pStyle w:val="CommentText"/>
+      </w:pPr>
+      <w:r>
+        <w:rPr>
+          <w:rStyle w:val="CommentReference"/>
+        </w:rPr>
+        <w:annotationRef/>
+      </w:r>
+      <w:r>
+        <w:t>These need to be clarified by Elroy</w:t>
       </w:r>
     </w:p>
   </w:comment>
   <w:comment w:id="2" w:author="Anand Hariharan" w:date="2018-08-29T20:03:00Z" w:initials="AH">
-    <w:p>
-      <w:pPr>
-        <w:pStyle w:val="CommentText"/>
-      </w:pPr>
-      <w:r>
-        <w:rPr>
-          <w:rStyle w:val="CommentReference"/>
-        </w:rPr>
-        <w:annotationRef/>
-      </w:r>
-      <w:r>
-        <w:t>These need to be clarified by Elroy</w:t>
-      </w:r>
-    </w:p>
-  </w:comment>
-  <w:comment w:id="3" w:author="Anand Hariharan" w:date="2018-08-29T20:03:00Z" w:initials="AH">
     <w:p>
       <w:pPr>
         <w:pStyle w:val="CommentText"/>
@@ -3617,6 +3930,41 @@
       </w:pPr>
       <w:r>
         <w:continuationSeparator/>
+      </w:r>
+    </w:p>
+  </w:footnote>
+  <w:footnote w:id="1">
+    <w:p>
+      <w:pPr>
+        <w:pStyle w:val="FootnoteText"/>
+      </w:pPr>
+      <w:r>
+        <w:rPr>
+          <w:rStyle w:val="FootnoteReference"/>
+        </w:rPr>
+        <w:footnoteRef/>
+      </w:r>
+      <w:r>
+        <w:t xml:space="preserve"> Van </w:t>
+      </w:r>
+      <w:proofErr w:type="spellStart"/>
+      <w:r>
+        <w:t>Buuren</w:t>
+      </w:r>
+      <w:proofErr w:type="spellEnd"/>
+      <w:r>
+        <w:t xml:space="preserve"> S (2018). AGD: Analysis of Growth Data. R package version 0.39, </w:t>
+      </w:r>
+      <w:r>
+        <w:t>&lt;URL: https://CRAN.R-project.org/package=AGD&gt;</w:t>
+      </w:r>
+    </w:p>
+    <w:p>
+      <w:pPr>
+        <w:pStyle w:val="FootnoteText"/>
+      </w:pPr>
+      <w:r>
+        <w:t>https://CRAN.R-project.org/package=AGD&gt;.</w:t>
       </w:r>
     </w:p>
   </w:footnote>
@@ -5639,7 +5987,7 @@
 </file>
 
 <file path=customXml/itemProps1.xml><?xml version="1.0" encoding="utf-8"?>
-<ds:datastoreItem xmlns:ds="http://schemas.openxmlformats.org/officeDocument/2006/customXml" ds:itemID="{A6B247C7-5F68-4925-A59C-745D7FDDD79D}">
+<ds:datastoreItem xmlns:ds="http://schemas.openxmlformats.org/officeDocument/2006/customXml" ds:itemID="{9B2E80EE-8877-43F8-8432-1A167449C845}">
   <ds:schemaRefs>
     <ds:schemaRef ds:uri="http://schemas.openxmlformats.org/officeDocument/2006/bibliography"/>
   </ds:schemaRefs>

</xml_diff>